<commit_message>
added jersey anilana maryknoll
</commit_message>
<xml_diff>
--- a/Kingsmen.docx
+++ b/Kingsmen.docx
@@ -8,14 +8,12 @@
           <w:sz w:val="32"/>
         </w:rPr>
       </w:pPr>
-      <w:proofErr w:type="spellStart"/>
       <w:r>
         <w:rPr>
           <w:sz w:val="32"/>
         </w:rPr>
         <w:t>Kingsmen</w:t>
       </w:r>
-      <w:proofErr w:type="spellEnd"/>
     </w:p>
     <w:tbl>
       <w:tblPr>
@@ -294,7 +292,7 @@
                 <w:rPr>
                   <w:sz w:val="32"/>
                 </w:rPr>
-                <w:t>10</w:t>
+                <w:t>30</w:t>
               </w:r>
             </w:ins>
           </w:p>
@@ -573,12 +571,22 @@
                 <w:pPr/>
               </w:pPrChange>
             </w:pPr>
+            <w:ins w:id="44" w:author="JL Aurelio" w:date="2017-03-10T07:44:00Z">
+              <w:r>
+                <w:rPr>
+                  <w:sz w:val="32"/>
+                </w:rPr>
+                <w:t>14</w:t>
+              </w:r>
+            </w:ins>
+            <w:bookmarkStart w:id="45" w:name="_GoBack"/>
+            <w:bookmarkEnd w:id="45"/>
           </w:p>
         </w:tc>
         <w:tc>
           <w:tcPr>
             <w:tcW w:w="5757" w:type="dxa"/>
-            <w:tcPrChange w:id="44" w:author="JL Aurelio" w:date="2017-03-09T23:31:00Z">
+            <w:tcPrChange w:id="46" w:author="JL Aurelio" w:date="2017-03-09T23:31:00Z">
               <w:tcPr>
                 <w:tcW w:w="3488" w:type="dxa"/>
               </w:tcPr>
@@ -597,7 +605,7 @@
         <w:tc>
           <w:tcPr>
             <w:tcW w:w="2030" w:type="dxa"/>
-            <w:tcPrChange w:id="45" w:author="JL Aurelio" w:date="2017-03-09T23:31:00Z">
+            <w:tcPrChange w:id="47" w:author="JL Aurelio" w:date="2017-03-09T23:31:00Z">
               <w:tcPr>
                 <w:tcW w:w="2030" w:type="dxa"/>
               </w:tcPr>
@@ -620,7 +628,7 @@
         <w:tc>
           <w:tcPr>
             <w:tcW w:w="1568" w:type="dxa"/>
-            <w:tcPrChange w:id="46" w:author="JL Aurelio" w:date="2017-03-09T23:31:00Z">
+            <w:tcPrChange w:id="48" w:author="JL Aurelio" w:date="2017-03-09T23:31:00Z">
               <w:tcPr>
                 <w:tcW w:w="1568" w:type="dxa"/>
               </w:tcPr>
@@ -632,11 +640,11 @@
               <w:rPr>
                 <w:sz w:val="32"/>
               </w:rPr>
-              <w:pPrChange w:id="47" w:author="JL Aurelio" w:date="2017-03-09T22:50:00Z">
+              <w:pPrChange w:id="49" w:author="JL Aurelio" w:date="2017-03-09T22:50:00Z">
                 <w:pPr/>
               </w:pPrChange>
             </w:pPr>
-            <w:ins w:id="48" w:author="JL Aurelio" w:date="2017-03-10T00:12:00Z">
+            <w:ins w:id="50" w:author="JL Aurelio" w:date="2017-03-10T00:12:00Z">
               <w:r>
                 <w:rPr>
                   <w:sz w:val="32"/>
@@ -644,14 +652,12 @@
                 <w:t>2</w:t>
               </w:r>
             </w:ins>
-            <w:bookmarkStart w:id="49" w:name="_GoBack"/>
-            <w:bookmarkEnd w:id="49"/>
           </w:p>
         </w:tc>
         <w:tc>
           <w:tcPr>
             <w:tcW w:w="5757" w:type="dxa"/>
-            <w:tcPrChange w:id="50" w:author="JL Aurelio" w:date="2017-03-09T23:31:00Z">
+            <w:tcPrChange w:id="51" w:author="JL Aurelio" w:date="2017-03-09T23:31:00Z">
               <w:tcPr>
                 <w:tcW w:w="3488" w:type="dxa"/>
               </w:tcPr>
@@ -670,7 +676,7 @@
         <w:tc>
           <w:tcPr>
             <w:tcW w:w="2030" w:type="dxa"/>
-            <w:tcPrChange w:id="51" w:author="JL Aurelio" w:date="2017-03-09T23:31:00Z">
+            <w:tcPrChange w:id="52" w:author="JL Aurelio" w:date="2017-03-09T23:31:00Z">
               <w:tcPr>
                 <w:tcW w:w="2030" w:type="dxa"/>
               </w:tcPr>
@@ -693,7 +699,7 @@
         <w:tc>
           <w:tcPr>
             <w:tcW w:w="1568" w:type="dxa"/>
-            <w:tcPrChange w:id="52" w:author="JL Aurelio" w:date="2017-03-09T23:31:00Z">
+            <w:tcPrChange w:id="53" w:author="JL Aurelio" w:date="2017-03-09T23:31:00Z">
               <w:tcPr>
                 <w:tcW w:w="1568" w:type="dxa"/>
               </w:tcPr>
@@ -705,11 +711,11 @@
               <w:rPr>
                 <w:sz w:val="32"/>
               </w:rPr>
-              <w:pPrChange w:id="53" w:author="JL Aurelio" w:date="2017-03-09T22:50:00Z">
+              <w:pPrChange w:id="54" w:author="JL Aurelio" w:date="2017-03-09T22:50:00Z">
                 <w:pPr/>
               </w:pPrChange>
             </w:pPr>
-            <w:ins w:id="54" w:author="JL Aurelio" w:date="2017-03-10T00:13:00Z">
+            <w:ins w:id="55" w:author="JL Aurelio" w:date="2017-03-10T00:13:00Z">
               <w:r>
                 <w:rPr>
                   <w:sz w:val="32"/>
@@ -722,7 +728,7 @@
         <w:tc>
           <w:tcPr>
             <w:tcW w:w="5757" w:type="dxa"/>
-            <w:tcPrChange w:id="55" w:author="JL Aurelio" w:date="2017-03-09T23:31:00Z">
+            <w:tcPrChange w:id="56" w:author="JL Aurelio" w:date="2017-03-09T23:31:00Z">
               <w:tcPr>
                 <w:tcW w:w="3488" w:type="dxa"/>
               </w:tcPr>
@@ -741,7 +747,7 @@
         <w:tc>
           <w:tcPr>
             <w:tcW w:w="2030" w:type="dxa"/>
-            <w:tcPrChange w:id="56" w:author="JL Aurelio" w:date="2017-03-09T23:31:00Z">
+            <w:tcPrChange w:id="57" w:author="JL Aurelio" w:date="2017-03-09T23:31:00Z">
               <w:tcPr>
                 <w:tcW w:w="2030" w:type="dxa"/>
               </w:tcPr>
@@ -764,7 +770,7 @@
         <w:tc>
           <w:tcPr>
             <w:tcW w:w="1568" w:type="dxa"/>
-            <w:tcPrChange w:id="57" w:author="JL Aurelio" w:date="2017-03-09T23:31:00Z">
+            <w:tcPrChange w:id="58" w:author="JL Aurelio" w:date="2017-03-09T23:31:00Z">
               <w:tcPr>
                 <w:tcW w:w="1568" w:type="dxa"/>
               </w:tcPr>
@@ -776,11 +782,11 @@
               <w:rPr>
                 <w:sz w:val="32"/>
               </w:rPr>
-              <w:pPrChange w:id="58" w:author="JL Aurelio" w:date="2017-03-09T22:50:00Z">
+              <w:pPrChange w:id="59" w:author="JL Aurelio" w:date="2017-03-09T22:50:00Z">
                 <w:pPr/>
               </w:pPrChange>
             </w:pPr>
-            <w:ins w:id="59" w:author="JL Aurelio" w:date="2017-03-09T22:59:00Z">
+            <w:ins w:id="60" w:author="JL Aurelio" w:date="2017-03-09T22:59:00Z">
               <w:r>
                 <w:rPr>
                   <w:sz w:val="32"/>
@@ -793,7 +799,7 @@
         <w:tc>
           <w:tcPr>
             <w:tcW w:w="5757" w:type="dxa"/>
-            <w:tcPrChange w:id="60" w:author="JL Aurelio" w:date="2017-03-09T23:31:00Z">
+            <w:tcPrChange w:id="61" w:author="JL Aurelio" w:date="2017-03-09T23:31:00Z">
               <w:tcPr>
                 <w:tcW w:w="3488" w:type="dxa"/>
               </w:tcPr>
@@ -812,7 +818,7 @@
         <w:tc>
           <w:tcPr>
             <w:tcW w:w="2030" w:type="dxa"/>
-            <w:tcPrChange w:id="61" w:author="JL Aurelio" w:date="2017-03-09T23:31:00Z">
+            <w:tcPrChange w:id="62" w:author="JL Aurelio" w:date="2017-03-09T23:31:00Z">
               <w:tcPr>
                 <w:tcW w:w="2030" w:type="dxa"/>
               </w:tcPr>
@@ -835,7 +841,7 @@
         <w:tc>
           <w:tcPr>
             <w:tcW w:w="1568" w:type="dxa"/>
-            <w:tcPrChange w:id="62" w:author="JL Aurelio" w:date="2017-03-09T23:31:00Z">
+            <w:tcPrChange w:id="63" w:author="JL Aurelio" w:date="2017-03-09T23:31:00Z">
               <w:tcPr>
                 <w:tcW w:w="1568" w:type="dxa"/>
               </w:tcPr>
@@ -847,11 +853,11 @@
               <w:rPr>
                 <w:sz w:val="32"/>
               </w:rPr>
-              <w:pPrChange w:id="63" w:author="JL Aurelio" w:date="2017-03-09T22:50:00Z">
+              <w:pPrChange w:id="64" w:author="JL Aurelio" w:date="2017-03-09T22:50:00Z">
                 <w:pPr/>
               </w:pPrChange>
             </w:pPr>
-            <w:ins w:id="64" w:author="JL Aurelio" w:date="2017-03-09T22:59:00Z">
+            <w:ins w:id="65" w:author="JL Aurelio" w:date="2017-03-09T22:59:00Z">
               <w:r>
                 <w:rPr>
                   <w:sz w:val="32"/>
@@ -864,7 +870,7 @@
         <w:tc>
           <w:tcPr>
             <w:tcW w:w="5757" w:type="dxa"/>
-            <w:tcPrChange w:id="65" w:author="JL Aurelio" w:date="2017-03-09T23:31:00Z">
+            <w:tcPrChange w:id="66" w:author="JL Aurelio" w:date="2017-03-09T23:31:00Z">
               <w:tcPr>
                 <w:tcW w:w="3488" w:type="dxa"/>
               </w:tcPr>
@@ -883,7 +889,7 @@
         <w:tc>
           <w:tcPr>
             <w:tcW w:w="2030" w:type="dxa"/>
-            <w:tcPrChange w:id="66" w:author="JL Aurelio" w:date="2017-03-09T23:31:00Z">
+            <w:tcPrChange w:id="67" w:author="JL Aurelio" w:date="2017-03-09T23:31:00Z">
               <w:tcPr>
                 <w:tcW w:w="2030" w:type="dxa"/>
               </w:tcPr>
@@ -906,7 +912,7 @@
         <w:tc>
           <w:tcPr>
             <w:tcW w:w="1568" w:type="dxa"/>
-            <w:tcPrChange w:id="67" w:author="JL Aurelio" w:date="2017-03-09T23:31:00Z">
+            <w:tcPrChange w:id="68" w:author="JL Aurelio" w:date="2017-03-09T23:31:00Z">
               <w:tcPr>
                 <w:tcW w:w="1568" w:type="dxa"/>
               </w:tcPr>
@@ -918,11 +924,11 @@
               <w:rPr>
                 <w:sz w:val="32"/>
               </w:rPr>
-              <w:pPrChange w:id="68" w:author="JL Aurelio" w:date="2017-03-09T22:50:00Z">
+              <w:pPrChange w:id="69" w:author="JL Aurelio" w:date="2017-03-09T22:50:00Z">
                 <w:pPr/>
               </w:pPrChange>
             </w:pPr>
-            <w:ins w:id="69" w:author="JL Aurelio" w:date="2017-03-09T23:15:00Z">
+            <w:ins w:id="70" w:author="JL Aurelio" w:date="2017-03-09T23:15:00Z">
               <w:r>
                 <w:rPr>
                   <w:sz w:val="32"/>
@@ -935,7 +941,7 @@
         <w:tc>
           <w:tcPr>
             <w:tcW w:w="5757" w:type="dxa"/>
-            <w:tcPrChange w:id="70" w:author="JL Aurelio" w:date="2017-03-09T23:31:00Z">
+            <w:tcPrChange w:id="71" w:author="JL Aurelio" w:date="2017-03-09T23:31:00Z">
               <w:tcPr>
                 <w:tcW w:w="3488" w:type="dxa"/>
               </w:tcPr>
@@ -954,7 +960,7 @@
         <w:tc>
           <w:tcPr>
             <w:tcW w:w="2030" w:type="dxa"/>
-            <w:tcPrChange w:id="71" w:author="JL Aurelio" w:date="2017-03-09T23:31:00Z">
+            <w:tcPrChange w:id="72" w:author="JL Aurelio" w:date="2017-03-09T23:31:00Z">
               <w:tcPr>
                 <w:tcW w:w="2030" w:type="dxa"/>
               </w:tcPr>
@@ -977,7 +983,7 @@
         <w:tc>
           <w:tcPr>
             <w:tcW w:w="1568" w:type="dxa"/>
-            <w:tcPrChange w:id="72" w:author="JL Aurelio" w:date="2017-03-09T23:31:00Z">
+            <w:tcPrChange w:id="73" w:author="JL Aurelio" w:date="2017-03-09T23:31:00Z">
               <w:tcPr>
                 <w:tcW w:w="1568" w:type="dxa"/>
               </w:tcPr>
@@ -989,11 +995,11 @@
               <w:rPr>
                 <w:sz w:val="32"/>
               </w:rPr>
-              <w:pPrChange w:id="73" w:author="JL Aurelio" w:date="2017-03-09T22:50:00Z">
+              <w:pPrChange w:id="74" w:author="JL Aurelio" w:date="2017-03-09T22:50:00Z">
                 <w:pPr/>
               </w:pPrChange>
             </w:pPr>
-            <w:ins w:id="74" w:author="JL Aurelio" w:date="2017-03-09T23:02:00Z">
+            <w:ins w:id="75" w:author="JL Aurelio" w:date="2017-03-09T23:02:00Z">
               <w:r>
                 <w:rPr>
                   <w:sz w:val="32"/>
@@ -1006,7 +1012,7 @@
         <w:tc>
           <w:tcPr>
             <w:tcW w:w="5757" w:type="dxa"/>
-            <w:tcPrChange w:id="75" w:author="JL Aurelio" w:date="2017-03-09T23:31:00Z">
+            <w:tcPrChange w:id="76" w:author="JL Aurelio" w:date="2017-03-09T23:31:00Z">
               <w:tcPr>
                 <w:tcW w:w="3488" w:type="dxa"/>
               </w:tcPr>
@@ -1025,7 +1031,7 @@
         <w:tc>
           <w:tcPr>
             <w:tcW w:w="2030" w:type="dxa"/>
-            <w:tcPrChange w:id="76" w:author="JL Aurelio" w:date="2017-03-09T23:31:00Z">
+            <w:tcPrChange w:id="77" w:author="JL Aurelio" w:date="2017-03-09T23:31:00Z">
               <w:tcPr>
                 <w:tcW w:w="2030" w:type="dxa"/>
               </w:tcPr>
@@ -1048,7 +1054,7 @@
         <w:tc>
           <w:tcPr>
             <w:tcW w:w="1568" w:type="dxa"/>
-            <w:tcPrChange w:id="77" w:author="JL Aurelio" w:date="2017-03-09T23:31:00Z">
+            <w:tcPrChange w:id="78" w:author="JL Aurelio" w:date="2017-03-09T23:31:00Z">
               <w:tcPr>
                 <w:tcW w:w="1568" w:type="dxa"/>
               </w:tcPr>
@@ -1060,11 +1066,11 @@
               <w:rPr>
                 <w:sz w:val="32"/>
               </w:rPr>
-              <w:pPrChange w:id="78" w:author="JL Aurelio" w:date="2017-03-09T22:50:00Z">
+              <w:pPrChange w:id="79" w:author="JL Aurelio" w:date="2017-03-09T22:50:00Z">
                 <w:pPr/>
               </w:pPrChange>
             </w:pPr>
-            <w:ins w:id="79" w:author="JL Aurelio" w:date="2017-03-09T22:59:00Z">
+            <w:ins w:id="80" w:author="JL Aurelio" w:date="2017-03-09T22:59:00Z">
               <w:r>
                 <w:rPr>
                   <w:sz w:val="32"/>
@@ -1077,7 +1083,7 @@
         <w:tc>
           <w:tcPr>
             <w:tcW w:w="5757" w:type="dxa"/>
-            <w:tcPrChange w:id="80" w:author="JL Aurelio" w:date="2017-03-09T23:31:00Z">
+            <w:tcPrChange w:id="81" w:author="JL Aurelio" w:date="2017-03-09T23:31:00Z">
               <w:tcPr>
                 <w:tcW w:w="3488" w:type="dxa"/>
               </w:tcPr>
@@ -1118,7 +1124,7 @@
         <w:tblStyle w:val="TableGrid"/>
         <w:tblW w:w="0" w:type="auto"/>
         <w:tblLook w:val="04A0" w:firstRow="1" w:lastRow="0" w:firstColumn="1" w:lastColumn="0" w:noHBand="0" w:noVBand="1"/>
-        <w:tblPrChange w:id="81" w:author="JL Aurelio" w:date="2017-03-09T22:57:00Z">
+        <w:tblPrChange w:id="82" w:author="JL Aurelio" w:date="2017-03-09T22:57:00Z">
           <w:tblPr>
             <w:tblStyle w:val="TableGrid"/>
             <w:tblW w:w="0" w:type="auto"/>
@@ -1130,7 +1136,7 @@
         <w:gridCol w:w="2155"/>
         <w:gridCol w:w="2160"/>
         <w:gridCol w:w="5035"/>
-        <w:tblGridChange w:id="82">
+        <w:tblGridChange w:id="83">
           <w:tblGrid>
             <w:gridCol w:w="3116"/>
             <w:gridCol w:w="3117"/>
@@ -1142,7 +1148,7 @@
         <w:tc>
           <w:tcPr>
             <w:tcW w:w="2155" w:type="dxa"/>
-            <w:tcPrChange w:id="83" w:author="JL Aurelio" w:date="2017-03-09T22:57:00Z">
+            <w:tcPrChange w:id="84" w:author="JL Aurelio" w:date="2017-03-09T22:57:00Z">
               <w:tcPr>
                 <w:tcW w:w="3116" w:type="dxa"/>
               </w:tcPr>
@@ -1154,7 +1160,7 @@
                 <w:sz w:val="32"/>
               </w:rPr>
             </w:pPr>
-            <w:ins w:id="84" w:author="JL Aurelio" w:date="2017-03-09T22:51:00Z">
+            <w:ins w:id="85" w:author="JL Aurelio" w:date="2017-03-09T22:51:00Z">
               <w:r>
                 <w:rPr>
                   <w:sz w:val="32"/>
@@ -1167,7 +1173,7 @@
         <w:tc>
           <w:tcPr>
             <w:tcW w:w="2160" w:type="dxa"/>
-            <w:tcPrChange w:id="85" w:author="JL Aurelio" w:date="2017-03-09T22:57:00Z">
+            <w:tcPrChange w:id="86" w:author="JL Aurelio" w:date="2017-03-09T22:57:00Z">
               <w:tcPr>
                 <w:tcW w:w="3117" w:type="dxa"/>
               </w:tcPr>
@@ -1179,7 +1185,7 @@
                 <w:sz w:val="32"/>
               </w:rPr>
             </w:pPr>
-            <w:ins w:id="86" w:author="JL Aurelio" w:date="2017-03-09T23:25:00Z">
+            <w:ins w:id="87" w:author="JL Aurelio" w:date="2017-03-09T23:25:00Z">
               <w:r>
                 <w:rPr>
                   <w:sz w:val="32"/>
@@ -1192,7 +1198,7 @@
         <w:tc>
           <w:tcPr>
             <w:tcW w:w="5035" w:type="dxa"/>
-            <w:tcPrChange w:id="87" w:author="JL Aurelio" w:date="2017-03-09T22:57:00Z">
+            <w:tcPrChange w:id="88" w:author="JL Aurelio" w:date="2017-03-09T22:57:00Z">
               <w:tcPr>
                 <w:tcW w:w="3117" w:type="dxa"/>
               </w:tcPr>
@@ -1211,7 +1217,7 @@
         <w:tc>
           <w:tcPr>
             <w:tcW w:w="2155" w:type="dxa"/>
-            <w:tcPrChange w:id="88" w:author="JL Aurelio" w:date="2017-03-09T22:57:00Z">
+            <w:tcPrChange w:id="89" w:author="JL Aurelio" w:date="2017-03-09T22:57:00Z">
               <w:tcPr>
                 <w:tcW w:w="3116" w:type="dxa"/>
               </w:tcPr>
@@ -1223,7 +1229,7 @@
                 <w:sz w:val="32"/>
               </w:rPr>
             </w:pPr>
-            <w:ins w:id="89" w:author="JL Aurelio" w:date="2017-03-09T22:51:00Z">
+            <w:ins w:id="90" w:author="JL Aurelio" w:date="2017-03-09T22:51:00Z">
               <w:r>
                 <w:rPr>
                   <w:sz w:val="32"/>
@@ -1236,7 +1242,7 @@
         <w:tc>
           <w:tcPr>
             <w:tcW w:w="2160" w:type="dxa"/>
-            <w:tcPrChange w:id="90" w:author="JL Aurelio" w:date="2017-03-09T22:57:00Z">
+            <w:tcPrChange w:id="91" w:author="JL Aurelio" w:date="2017-03-09T22:57:00Z">
               <w:tcPr>
                 <w:tcW w:w="3117" w:type="dxa"/>
               </w:tcPr>
@@ -1248,7 +1254,7 @@
                 <w:sz w:val="32"/>
               </w:rPr>
             </w:pPr>
-            <w:ins w:id="91" w:author="JL Aurelio" w:date="2017-03-09T22:57:00Z">
+            <w:ins w:id="92" w:author="JL Aurelio" w:date="2017-03-09T22:57:00Z">
               <w:r>
                 <w:rPr>
                   <w:sz w:val="32"/>
@@ -1261,7 +1267,7 @@
         <w:tc>
           <w:tcPr>
             <w:tcW w:w="5035" w:type="dxa"/>
-            <w:tcPrChange w:id="92" w:author="JL Aurelio" w:date="2017-03-09T22:57:00Z">
+            <w:tcPrChange w:id="93" w:author="JL Aurelio" w:date="2017-03-09T22:57:00Z">
               <w:tcPr>
                 <w:tcW w:w="3117" w:type="dxa"/>
               </w:tcPr>
@@ -1280,7 +1286,7 @@
         <w:tc>
           <w:tcPr>
             <w:tcW w:w="2155" w:type="dxa"/>
-            <w:tcPrChange w:id="93" w:author="JL Aurelio" w:date="2017-03-09T22:57:00Z">
+            <w:tcPrChange w:id="94" w:author="JL Aurelio" w:date="2017-03-09T22:57:00Z">
               <w:tcPr>
                 <w:tcW w:w="3116" w:type="dxa"/>
               </w:tcPr>
@@ -1292,7 +1298,7 @@
                 <w:sz w:val="32"/>
               </w:rPr>
             </w:pPr>
-            <w:ins w:id="94" w:author="JL Aurelio" w:date="2017-03-09T22:51:00Z">
+            <w:ins w:id="95" w:author="JL Aurelio" w:date="2017-03-09T22:51:00Z">
               <w:r>
                 <w:rPr>
                   <w:sz w:val="32"/>
@@ -1305,7 +1311,7 @@
         <w:tc>
           <w:tcPr>
             <w:tcW w:w="2160" w:type="dxa"/>
-            <w:tcPrChange w:id="95" w:author="JL Aurelio" w:date="2017-03-09T22:57:00Z">
+            <w:tcPrChange w:id="96" w:author="JL Aurelio" w:date="2017-03-09T22:57:00Z">
               <w:tcPr>
                 <w:tcW w:w="3117" w:type="dxa"/>
               </w:tcPr>
@@ -1317,7 +1323,7 @@
                 <w:sz w:val="32"/>
               </w:rPr>
             </w:pPr>
-            <w:ins w:id="96" w:author="JL Aurelio" w:date="2017-03-09T23:25:00Z">
+            <w:ins w:id="97" w:author="JL Aurelio" w:date="2017-03-09T23:25:00Z">
               <w:r>
                 <w:rPr>
                   <w:sz w:val="32"/>
@@ -1330,7 +1336,7 @@
         <w:tc>
           <w:tcPr>
             <w:tcW w:w="5035" w:type="dxa"/>
-            <w:tcPrChange w:id="97" w:author="JL Aurelio" w:date="2017-03-09T22:57:00Z">
+            <w:tcPrChange w:id="98" w:author="JL Aurelio" w:date="2017-03-09T22:57:00Z">
               <w:tcPr>
                 <w:tcW w:w="3117" w:type="dxa"/>
               </w:tcPr>
@@ -1346,12 +1352,615 @@
         </w:tc>
       </w:tr>
     </w:tbl>
+    <w:p>
+      <w:pPr>
+        <w:rPr>
+          <w:ins w:id="99" w:author="JL Aurelio" w:date="2017-03-10T07:37:00Z"/>
+          <w:sz w:val="32"/>
+        </w:rPr>
+      </w:pPr>
+    </w:p>
+    <w:p>
+      <w:pPr>
+        <w:rPr>
+          <w:ins w:id="100" w:author="JL Aurelio" w:date="2017-03-10T07:37:00Z"/>
+          <w:sz w:val="32"/>
+        </w:rPr>
+      </w:pPr>
+    </w:p>
+    <w:p>
+      <w:pPr>
+        <w:rPr>
+          <w:ins w:id="101" w:author="JL Aurelio" w:date="2017-03-10T07:37:00Z"/>
+          <w:sz w:val="32"/>
+        </w:rPr>
+      </w:pPr>
+    </w:p>
+    <w:p>
+      <w:pPr>
+        <w:rPr>
+          <w:ins w:id="102" w:author="JL Aurelio" w:date="2017-03-10T07:37:00Z"/>
+          <w:sz w:val="32"/>
+        </w:rPr>
+      </w:pPr>
+    </w:p>
+    <w:p>
+      <w:pPr>
+        <w:rPr>
+          <w:ins w:id="103" w:author="JL Aurelio" w:date="2017-03-10T07:37:00Z"/>
+          <w:sz w:val="32"/>
+        </w:rPr>
+      </w:pPr>
+    </w:p>
+    <w:p>
+      <w:pPr>
+        <w:rPr>
+          <w:ins w:id="104" w:author="JL Aurelio" w:date="2017-03-10T07:37:00Z"/>
+          <w:sz w:val="32"/>
+        </w:rPr>
+      </w:pPr>
+    </w:p>
+    <w:p>
+      <w:pPr>
+        <w:rPr>
+          <w:ins w:id="105" w:author="JL Aurelio" w:date="2017-03-10T07:37:00Z"/>
+          <w:sz w:val="32"/>
+        </w:rPr>
+      </w:pPr>
+    </w:p>
+    <w:p>
+      <w:pPr>
+        <w:rPr>
+          <w:ins w:id="106" w:author="JL Aurelio" w:date="2017-03-10T07:43:00Z"/>
+          <w:noProof/>
+          <w:lang w:val="en-US"/>
+        </w:rPr>
+      </w:pPr>
+    </w:p>
+    <w:p>
+      <w:pPr>
+        <w:rPr>
+          <w:ins w:id="107" w:author="JL Aurelio" w:date="2017-03-10T07:37:00Z"/>
+          <w:sz w:val="32"/>
+        </w:rPr>
+      </w:pPr>
+      <w:ins w:id="108" w:author="JL Aurelio" w:date="2017-03-10T07:38:00Z">
+        <w:r>
+          <w:rPr>
+            <w:noProof/>
+            <w:lang w:val="en-US"/>
+          </w:rPr>
+          <w:lastRenderedPageBreak/>
+          <w:drawing>
+            <wp:anchor distT="0" distB="0" distL="114300" distR="114300" simplePos="0" relativeHeight="251661312" behindDoc="0" locked="0" layoutInCell="1" allowOverlap="1">
+              <wp:simplePos x="0" y="0"/>
+              <wp:positionH relativeFrom="column">
+                <wp:posOffset>3867150</wp:posOffset>
+              </wp:positionH>
+              <wp:positionV relativeFrom="paragraph">
+                <wp:posOffset>1181100</wp:posOffset>
+              </wp:positionV>
+              <wp:extent cx="2886075" cy="4648200"/>
+              <wp:effectExtent l="0" t="0" r="9525" b="0"/>
+              <wp:wrapNone/>
+              <wp:docPr id="3" name="Picture 3"/>
+              <wp:cNvGraphicFramePr>
+                <a:graphicFrameLocks xmlns:a="http://schemas.openxmlformats.org/drawingml/2006/main" noChangeAspect="1"/>
+              </wp:cNvGraphicFramePr>
+              <a:graphic xmlns:a="http://schemas.openxmlformats.org/drawingml/2006/main">
+                <a:graphicData uri="http://schemas.openxmlformats.org/drawingml/2006/picture">
+                  <pic:pic xmlns:pic="http://schemas.openxmlformats.org/drawingml/2006/picture">
+                    <pic:nvPicPr>
+                      <pic:cNvPr id="1" name=""/>
+                      <pic:cNvPicPr/>
+                    </pic:nvPicPr>
+                    <pic:blipFill>
+                      <a:blip r:embed="rId4">
+                        <a:extLst>
+                          <a:ext uri="{28A0092B-C50C-407E-A947-70E740481C1C}">
+                            <a14:useLocalDpi xmlns:a14="http://schemas.microsoft.com/office/drawing/2010/main" val="0"/>
+                          </a:ext>
+                        </a:extLst>
+                      </a:blip>
+                      <a:stretch>
+                        <a:fillRect/>
+                      </a:stretch>
+                    </pic:blipFill>
+                    <pic:spPr>
+                      <a:xfrm>
+                        <a:off x="0" y="0"/>
+                        <a:ext cx="2886075" cy="4648200"/>
+                      </a:xfrm>
+                      <a:prstGeom prst="rect">
+                        <a:avLst/>
+                      </a:prstGeom>
+                    </pic:spPr>
+                  </pic:pic>
+                </a:graphicData>
+              </a:graphic>
+            </wp:anchor>
+          </w:drawing>
+        </w:r>
+      </w:ins>
+      <w:ins w:id="109" w:author="JL Aurelio" w:date="2017-03-10T07:37:00Z">
+        <w:r>
+          <w:rPr>
+            <w:noProof/>
+            <w:sz w:val="32"/>
+            <w:lang w:val="en-US"/>
+          </w:rPr>
+          <w:drawing>
+            <wp:inline distT="0" distB="0" distL="0" distR="0">
+              <wp:extent cx="5543550" cy="8315325"/>
+              <wp:effectExtent l="0" t="0" r="0" b="9525"/>
+              <wp:docPr id="1" name="Picture 1" descr="C:\Users\Admin\AppData\Local\Microsoft\Windows\INetCache\Content.Word\jerseyfinal.jpg"/>
+              <wp:cNvGraphicFramePr>
+                <a:graphicFrameLocks xmlns:a="http://schemas.openxmlformats.org/drawingml/2006/main" noChangeAspect="1"/>
+              </wp:cNvGraphicFramePr>
+              <a:graphic xmlns:a="http://schemas.openxmlformats.org/drawingml/2006/main">
+                <a:graphicData uri="http://schemas.openxmlformats.org/drawingml/2006/picture">
+                  <pic:pic xmlns:pic="http://schemas.openxmlformats.org/drawingml/2006/picture">
+                    <pic:nvPicPr>
+                      <pic:cNvPr id="0" name="Picture 1" descr="C:\Users\Admin\AppData\Local\Microsoft\Windows\INetCache\Content.Word\jerseyfinal.jpg"/>
+                      <pic:cNvPicPr>
+                        <a:picLocks noChangeAspect="1" noChangeArrowheads="1"/>
+                      </pic:cNvPicPr>
+                    </pic:nvPicPr>
+                    <pic:blipFill>
+                      <a:blip r:embed="rId5">
+                        <a:extLst>
+                          <a:ext uri="{28A0092B-C50C-407E-A947-70E740481C1C}">
+                            <a14:useLocalDpi xmlns:a14="http://schemas.microsoft.com/office/drawing/2010/main" val="0"/>
+                          </a:ext>
+                        </a:extLst>
+                      </a:blip>
+                      <a:srcRect/>
+                      <a:stretch>
+                        <a:fillRect/>
+                      </a:stretch>
+                    </pic:blipFill>
+                    <pic:spPr bwMode="auto">
+                      <a:xfrm>
+                        <a:off x="0" y="0"/>
+                        <a:ext cx="5544187" cy="8316281"/>
+                      </a:xfrm>
+                      <a:prstGeom prst="rect">
+                        <a:avLst/>
+                      </a:prstGeom>
+                      <a:noFill/>
+                      <a:ln>
+                        <a:noFill/>
+                      </a:ln>
+                    </pic:spPr>
+                  </pic:pic>
+                </a:graphicData>
+              </a:graphic>
+            </wp:inline>
+          </w:drawing>
+        </w:r>
+      </w:ins>
+    </w:p>
+    <w:p>
+      <w:pPr>
+        <w:rPr>
+          <w:ins w:id="110" w:author="JL Aurelio" w:date="2017-03-10T07:37:00Z"/>
+          <w:sz w:val="32"/>
+        </w:rPr>
+      </w:pPr>
+      <w:ins w:id="111" w:author="JL Aurelio" w:date="2017-03-10T07:37:00Z">
+        <w:r>
+          <w:rPr>
+            <w:noProof/>
+            <w:sz w:val="32"/>
+            <w:lang w:val="en-US"/>
+          </w:rPr>
+          <w:lastRenderedPageBreak/>
+          <w:drawing>
+            <wp:inline distT="0" distB="0" distL="0" distR="0">
+              <wp:extent cx="5600700" cy="3733800"/>
+              <wp:effectExtent l="0" t="0" r="0" b="0"/>
+              <wp:docPr id="2" name="Picture 2" descr="C:\Users\Admin\AppData\Local\Microsoft\Windows\INetCache\Content.Word\san-beda-jru.jpg"/>
+              <wp:cNvGraphicFramePr>
+                <a:graphicFrameLocks xmlns:a="http://schemas.openxmlformats.org/drawingml/2006/main" noChangeAspect="1"/>
+              </wp:cNvGraphicFramePr>
+              <a:graphic xmlns:a="http://schemas.openxmlformats.org/drawingml/2006/main">
+                <a:graphicData uri="http://schemas.openxmlformats.org/drawingml/2006/picture">
+                  <pic:pic xmlns:pic="http://schemas.openxmlformats.org/drawingml/2006/picture">
+                    <pic:nvPicPr>
+                      <pic:cNvPr id="0" name="Picture 2" descr="C:\Users\Admin\AppData\Local\Microsoft\Windows\INetCache\Content.Word\san-beda-jru.jpg"/>
+                      <pic:cNvPicPr>
+                        <a:picLocks noChangeAspect="1" noChangeArrowheads="1"/>
+                      </pic:cNvPicPr>
+                    </pic:nvPicPr>
+                    <pic:blipFill>
+                      <a:blip r:embed="rId6">
+                        <a:extLst>
+                          <a:ext uri="{28A0092B-C50C-407E-A947-70E740481C1C}">
+                            <a14:useLocalDpi xmlns:a14="http://schemas.microsoft.com/office/drawing/2010/main" val="0"/>
+                          </a:ext>
+                        </a:extLst>
+                      </a:blip>
+                      <a:srcRect/>
+                      <a:stretch>
+                        <a:fillRect/>
+                      </a:stretch>
+                    </pic:blipFill>
+                    <pic:spPr bwMode="auto">
+                      <a:xfrm>
+                        <a:off x="0" y="0"/>
+                        <a:ext cx="5600700" cy="3733800"/>
+                      </a:xfrm>
+                      <a:prstGeom prst="rect">
+                        <a:avLst/>
+                      </a:prstGeom>
+                      <a:noFill/>
+                      <a:ln>
+                        <a:noFill/>
+                      </a:ln>
+                    </pic:spPr>
+                  </pic:pic>
+                </a:graphicData>
+              </a:graphic>
+            </wp:inline>
+          </w:drawing>
+        </w:r>
+      </w:ins>
+    </w:p>
+    <w:p>
+      <w:pPr>
+        <w:rPr>
+          <w:ins w:id="112" w:author="JL Aurelio" w:date="2017-03-10T07:37:00Z"/>
+          <w:sz w:val="32"/>
+        </w:rPr>
+      </w:pPr>
+      <w:ins w:id="113" w:author="JL Aurelio" w:date="2017-03-10T07:43:00Z">
+        <w:r>
+          <w:rPr>
+            <w:noProof/>
+            <w:lang w:val="en-US"/>
+          </w:rPr>
+          <w:lastRenderedPageBreak/>
+          <w:drawing>
+            <wp:inline distT="0" distB="0" distL="0" distR="0" wp14:anchorId="2CF36A49" wp14:editId="114139EE">
+              <wp:extent cx="2886075" cy="4648200"/>
+              <wp:effectExtent l="0" t="0" r="9525" b="0"/>
+              <wp:docPr id="12" name="Picture 12"/>
+              <wp:cNvGraphicFramePr>
+                <a:graphicFrameLocks xmlns:a="http://schemas.openxmlformats.org/drawingml/2006/main" noChangeAspect="1"/>
+              </wp:cNvGraphicFramePr>
+              <a:graphic xmlns:a="http://schemas.openxmlformats.org/drawingml/2006/main">
+                <a:graphicData uri="http://schemas.openxmlformats.org/drawingml/2006/picture">
+                  <pic:pic xmlns:pic="http://schemas.openxmlformats.org/drawingml/2006/picture">
+                    <pic:nvPicPr>
+                      <pic:cNvPr id="1" name=""/>
+                      <pic:cNvPicPr/>
+                    </pic:nvPicPr>
+                    <pic:blipFill>
+                      <a:blip r:embed="rId4"/>
+                      <a:stretch>
+                        <a:fillRect/>
+                      </a:stretch>
+                    </pic:blipFill>
+                    <pic:spPr>
+                      <a:xfrm>
+                        <a:off x="0" y="0"/>
+                        <a:ext cx="2886075" cy="4648200"/>
+                      </a:xfrm>
+                      <a:prstGeom prst="rect">
+                        <a:avLst/>
+                      </a:prstGeom>
+                    </pic:spPr>
+                  </pic:pic>
+                </a:graphicData>
+              </a:graphic>
+            </wp:inline>
+          </w:drawing>
+        </w:r>
+        <w:r>
+          <w:rPr>
+            <w:noProof/>
+            <w:lang w:val="en-US"/>
+          </w:rPr>
+          <w:drawing>
+            <wp:inline distT="0" distB="0" distL="0" distR="0" wp14:anchorId="0785D1D9" wp14:editId="33D03618">
+              <wp:extent cx="2686050" cy="4591050"/>
+              <wp:effectExtent l="0" t="0" r="0" b="0"/>
+              <wp:docPr id="4" name="Picture 4"/>
+              <wp:cNvGraphicFramePr>
+                <a:graphicFrameLocks xmlns:a="http://schemas.openxmlformats.org/drawingml/2006/main" noChangeAspect="1"/>
+              </wp:cNvGraphicFramePr>
+              <a:graphic xmlns:a="http://schemas.openxmlformats.org/drawingml/2006/main">
+                <a:graphicData uri="http://schemas.openxmlformats.org/drawingml/2006/picture">
+                  <pic:pic xmlns:pic="http://schemas.openxmlformats.org/drawingml/2006/picture">
+                    <pic:nvPicPr>
+                      <pic:cNvPr id="1" name=""/>
+                      <pic:cNvPicPr/>
+                    </pic:nvPicPr>
+                    <pic:blipFill>
+                      <a:blip r:embed="rId7"/>
+                      <a:stretch>
+                        <a:fillRect/>
+                      </a:stretch>
+                    </pic:blipFill>
+                    <pic:spPr>
+                      <a:xfrm>
+                        <a:off x="0" y="0"/>
+                        <a:ext cx="2686050" cy="4591050"/>
+                      </a:xfrm>
+                      <a:prstGeom prst="rect">
+                        <a:avLst/>
+                      </a:prstGeom>
+                    </pic:spPr>
+                  </pic:pic>
+                </a:graphicData>
+              </a:graphic>
+            </wp:inline>
+          </w:drawing>
+        </w:r>
+      </w:ins>
+    </w:p>
     <w:p>
       <w:pPr>
         <w:rPr>
           <w:sz w:val="32"/>
         </w:rPr>
       </w:pPr>
+      <w:ins w:id="114" w:author="JL Aurelio" w:date="2017-03-10T07:40:00Z">
+        <w:r>
+          <w:rPr>
+            <w:noProof/>
+            <w:lang w:val="en-US"/>
+          </w:rPr>
+          <w:drawing>
+            <wp:anchor distT="0" distB="0" distL="114300" distR="114300" simplePos="0" relativeHeight="251658240" behindDoc="1" locked="0" layoutInCell="1" allowOverlap="1">
+              <wp:simplePos x="0" y="0"/>
+              <wp:positionH relativeFrom="column">
+                <wp:posOffset>238125</wp:posOffset>
+              </wp:positionH>
+              <wp:positionV relativeFrom="paragraph">
+                <wp:posOffset>737870</wp:posOffset>
+              </wp:positionV>
+              <wp:extent cx="1666875" cy="3038475"/>
+              <wp:effectExtent l="0" t="0" r="9525" b="9525"/>
+              <wp:wrapNone/>
+              <wp:docPr id="5" name="Picture 5"/>
+              <wp:cNvGraphicFramePr>
+                <a:graphicFrameLocks xmlns:a="http://schemas.openxmlformats.org/drawingml/2006/main" noChangeAspect="1"/>
+              </wp:cNvGraphicFramePr>
+              <a:graphic xmlns:a="http://schemas.openxmlformats.org/drawingml/2006/main">
+                <a:graphicData uri="http://schemas.openxmlformats.org/drawingml/2006/picture">
+                  <pic:pic xmlns:pic="http://schemas.openxmlformats.org/drawingml/2006/picture">
+                    <pic:nvPicPr>
+                      <pic:cNvPr id="1" name=""/>
+                      <pic:cNvPicPr/>
+                    </pic:nvPicPr>
+                    <pic:blipFill>
+                      <a:blip r:embed="rId8">
+                        <a:extLst>
+                          <a:ext uri="{28A0092B-C50C-407E-A947-70E740481C1C}">
+                            <a14:useLocalDpi xmlns:a14="http://schemas.microsoft.com/office/drawing/2010/main" val="0"/>
+                          </a:ext>
+                        </a:extLst>
+                      </a:blip>
+                      <a:stretch>
+                        <a:fillRect/>
+                      </a:stretch>
+                    </pic:blipFill>
+                    <pic:spPr>
+                      <a:xfrm>
+                        <a:off x="0" y="0"/>
+                        <a:ext cx="1666875" cy="3038475"/>
+                      </a:xfrm>
+                      <a:prstGeom prst="rect">
+                        <a:avLst/>
+                      </a:prstGeom>
+                    </pic:spPr>
+                  </pic:pic>
+                </a:graphicData>
+              </a:graphic>
+              <wp14:sizeRelH relativeFrom="page">
+                <wp14:pctWidth>0</wp14:pctWidth>
+              </wp14:sizeRelH>
+              <wp14:sizeRelV relativeFrom="page">
+                <wp14:pctHeight>0</wp14:pctHeight>
+              </wp14:sizeRelV>
+            </wp:anchor>
+          </w:drawing>
+        </w:r>
+        <w:r>
+          <w:rPr>
+            <w:noProof/>
+            <w:lang w:val="en-US"/>
+          </w:rPr>
+          <mc:AlternateContent>
+            <mc:Choice Requires="wps">
+              <w:drawing>
+                <wp:anchor distT="0" distB="0" distL="114300" distR="114300" simplePos="0" relativeHeight="251659264" behindDoc="0" locked="0" layoutInCell="1" allowOverlap="1">
+                  <wp:simplePos x="0" y="0"/>
+                  <wp:positionH relativeFrom="column">
+                    <wp:posOffset>1685925</wp:posOffset>
+                  </wp:positionH>
+                  <wp:positionV relativeFrom="paragraph">
+                    <wp:posOffset>5505450</wp:posOffset>
+                  </wp:positionV>
+                  <wp:extent cx="1485900" cy="781050"/>
+                  <wp:effectExtent l="0" t="0" r="19050" b="19050"/>
+                  <wp:wrapNone/>
+                  <wp:docPr id="7" name="Straight Connector 7"/>
+                  <wp:cNvGraphicFramePr/>
+                  <a:graphic xmlns:a="http://schemas.openxmlformats.org/drawingml/2006/main">
+                    <a:graphicData uri="http://schemas.microsoft.com/office/word/2010/wordprocessingShape">
+                      <wps:wsp>
+                        <wps:cNvCnPr/>
+                        <wps:spPr>
+                          <a:xfrm flipV="1">
+                            <a:off x="0" y="0"/>
+                            <a:ext cx="1485900" cy="781050"/>
+                          </a:xfrm>
+                          <a:prstGeom prst="line">
+                            <a:avLst/>
+                          </a:prstGeom>
+                          <a:ln w="12700">
+                            <a:solidFill>
+                              <a:schemeClr val="tx1"/>
+                            </a:solidFill>
+                          </a:ln>
+                        </wps:spPr>
+                        <wps:style>
+                          <a:lnRef idx="1">
+                            <a:schemeClr val="accent1"/>
+                          </a:lnRef>
+                          <a:fillRef idx="0">
+                            <a:schemeClr val="accent1"/>
+                          </a:fillRef>
+                          <a:effectRef idx="0">
+                            <a:schemeClr val="accent1"/>
+                          </a:effectRef>
+                          <a:fontRef idx="minor">
+                            <a:schemeClr val="tx1"/>
+                          </a:fontRef>
+                        </wps:style>
+                        <wps:bodyPr/>
+                      </wps:wsp>
+                    </a:graphicData>
+                  </a:graphic>
+                  <wp14:sizeRelH relativeFrom="margin">
+                    <wp14:pctWidth>0</wp14:pctWidth>
+                  </wp14:sizeRelH>
+                  <wp14:sizeRelV relativeFrom="margin">
+                    <wp14:pctHeight>0</wp14:pctHeight>
+                  </wp14:sizeRelV>
+                </wp:anchor>
+              </w:drawing>
+            </mc:Choice>
+            <mc:Fallback>
+              <w:pict>
+                <v:line w14:anchorId="1E3F1F15" id="Straight Connector 7" o:spid="_x0000_s1026" style="position:absolute;flip:y;z-index:251659264;visibility:visible;mso-wrap-style:square;mso-width-percent:0;mso-height-percent:0;mso-wrap-distance-left:9pt;mso-wrap-distance-top:0;mso-wrap-distance-right:9pt;mso-wrap-distance-bottom:0;mso-position-horizontal:absolute;mso-position-horizontal-relative:text;mso-position-vertical:absolute;mso-position-vertical-relative:text;mso-width-percent:0;mso-height-percent:0;mso-width-relative:margin;mso-height-relative:margin" from="132.75pt,433.5pt" to="249.75pt,495pt" o:gfxdata="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" strokecolor="black [3213]" strokeweight="1pt">
+                  <v:stroke joinstyle="miter"/>
+                </v:line>
+              </w:pict>
+            </mc:Fallback>
+          </mc:AlternateContent>
+        </w:r>
+      </w:ins>
+      <w:ins w:id="115" w:author="JL Aurelio" w:date="2017-03-10T07:41:00Z">
+        <w:r>
+          <w:rPr>
+            <w:noProof/>
+            <w:lang w:val="en-US"/>
+          </w:rPr>
+          <mc:AlternateContent>
+            <mc:Choice Requires="wps">
+              <w:drawing>
+                <wp:anchor distT="0" distB="0" distL="114300" distR="114300" simplePos="0" relativeHeight="251660288" behindDoc="0" locked="0" layoutInCell="1" allowOverlap="1">
+                  <wp:simplePos x="0" y="0"/>
+                  <wp:positionH relativeFrom="column">
+                    <wp:posOffset>3228975</wp:posOffset>
+                  </wp:positionH>
+                  <wp:positionV relativeFrom="paragraph">
+                    <wp:posOffset>5295900</wp:posOffset>
+                  </wp:positionV>
+                  <wp:extent cx="1552575" cy="628650"/>
+                  <wp:effectExtent l="0" t="0" r="28575" b="19050"/>
+                  <wp:wrapNone/>
+                  <wp:docPr id="8" name="Text Box 8"/>
+                  <wp:cNvGraphicFramePr/>
+                  <a:graphic xmlns:a="http://schemas.openxmlformats.org/drawingml/2006/main">
+                    <a:graphicData uri="http://schemas.microsoft.com/office/word/2010/wordprocessingShape">
+                      <wps:wsp>
+                        <wps:cNvSpPr txBox="1"/>
+                        <wps:spPr>
+                          <a:xfrm>
+                            <a:off x="0" y="0"/>
+                            <a:ext cx="1552575" cy="628650"/>
+                          </a:xfrm>
+                          <a:prstGeom prst="rect">
+                            <a:avLst/>
+                          </a:prstGeom>
+                          <a:solidFill>
+                            <a:schemeClr val="lt1"/>
+                          </a:solidFill>
+                          <a:ln w="6350">
+                            <a:solidFill>
+                              <a:prstClr val="black"/>
+                            </a:solidFill>
+                          </a:ln>
+                        </wps:spPr>
+                        <wps:txbx>
+                          <w:txbxContent>
+                            <w:p>
+                              <w:pPr>
+                                <w:rPr>
+                                  <w:sz w:val="56"/>
+                                  <w:rPrChange w:id="116" w:author="JL Aurelio" w:date="2017-03-10T07:41:00Z">
+                                    <w:rPr/>
+                                  </w:rPrChange>
+                                </w:rPr>
+                              </w:pPr>
+                              <w:ins w:id="117" w:author="JL Aurelio" w:date="2017-03-10T07:41:00Z">
+                                <w:r>
+                                  <w:rPr>
+                                    <w:sz w:val="56"/>
+                                    <w:rPrChange w:id="118" w:author="JL Aurelio" w:date="2017-03-10T07:41:00Z">
+                                      <w:rPr/>
+                                    </w:rPrChange>
+                                  </w:rPr>
+                                  <w:t>FRONT</w:t>
+                                </w:r>
+                              </w:ins>
+                            </w:p>
+                          </w:txbxContent>
+                        </wps:txbx>
+                        <wps:bodyPr rot="0" spcFirstLastPara="0" vertOverflow="overflow" horzOverflow="overflow" vert="horz" wrap="square" lIns="91440" tIns="45720" rIns="91440" bIns="45720" numCol="1" spcCol="0" rtlCol="0" fromWordArt="0" anchor="t" anchorCtr="0" forceAA="0" compatLnSpc="1">
+                          <a:prstTxWarp prst="textNoShape">
+                            <a:avLst/>
+                          </a:prstTxWarp>
+                          <a:noAutofit/>
+                        </wps:bodyPr>
+                      </wps:wsp>
+                    </a:graphicData>
+                  </a:graphic>
+                </wp:anchor>
+              </w:drawing>
+            </mc:Choice>
+            <mc:Fallback>
+              <w:pict>
+                <v:shapetype id="_x0000_t202" coordsize="21600,21600" o:spt="202" path="m,l,21600r21600,l21600,xe">
+                  <v:stroke joinstyle="miter"/>
+                  <v:path gradientshapeok="t" o:connecttype="rect"/>
+                </v:shapetype>
+                <v:shape id="Text Box 8" o:spid="_x0000_s1026" type="#_x0000_t202" style="position:absolute;margin-left:254.25pt;margin-top:417pt;width:122.25pt;height:49.5pt;z-index:251660288;visibility:visible;mso-wrap-style:square;mso-wrap-distance-left:9pt;mso-wrap-distance-top:0;mso-wrap-distance-right:9pt;mso-wrap-distance-bottom:0;mso-position-horizontal:absolute;mso-position-horizontal-relative:text;mso-position-vertical:absolute;mso-position-vertical-relative:text;v-text-anchor:top" o:gfxdata="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" fillcolor="white [3201]" strokeweight=".5pt">
+                  <v:textbox>
+                    <w:txbxContent>
+                      <w:p>
+                        <w:pPr>
+                          <w:rPr>
+                            <w:sz w:val="56"/>
+                            <w:rPrChange w:id="119" w:author="JL Aurelio" w:date="2017-03-10T07:41:00Z">
+                              <w:rPr/>
+                            </w:rPrChange>
+                          </w:rPr>
+                        </w:pPr>
+                        <w:ins w:id="120" w:author="JL Aurelio" w:date="2017-03-10T07:41:00Z">
+                          <w:r>
+                            <w:rPr>
+                              <w:sz w:val="56"/>
+                              <w:rPrChange w:id="121" w:author="JL Aurelio" w:date="2017-03-10T07:41:00Z">
+                                <w:rPr/>
+                              </w:rPrChange>
+                            </w:rPr>
+                            <w:t>FRONT</w:t>
+                          </w:r>
+                        </w:ins>
+                      </w:p>
+                    </w:txbxContent>
+                  </v:textbox>
+                </v:shape>
+              </w:pict>
+            </mc:Fallback>
+          </mc:AlternateContent>
+        </w:r>
+      </w:ins>
     </w:p>
     <w:sectPr>
       <w:pgSz w:w="12240" w:h="15840"/>

</xml_diff>